<commit_message>
removed TRIGGER; should be ETDEMAND or TRIGGER but not both
</commit_message>
<xml_diff>
--- a/Examples/AgWaterUse/doc/Input_instructions_AG.docx
+++ b/Examples/AgWaterUse/doc/Input_instructions_AG.docx
@@ -408,6 +408,8 @@
         </w:rPr>
         <w:t>[NOPRINT]</w:t>
       </w:r>
+      <w:bookmarkStart w:id="0" w:name="_GoBack"/>
+      <w:bookmarkEnd w:id="0"/>
     </w:p>
     <w:p>
       <w:pPr>
@@ -888,6 +890,7 @@
           <w:color w:val="auto"/>
         </w:rPr>
       </w:pPr>
+      <w:commentRangeStart w:id="1"/>
       <w:r>
         <w:rPr>
           <w:rStyle w:val="Red"/>
@@ -908,6 +911,13 @@
           <w:color w:val="auto"/>
         </w:rPr>
         <w:t>]</w:t>
+      </w:r>
+      <w:commentRangeEnd w:id="1"/>
+      <w:r>
+        <w:rPr>
+          <w:rStyle w:val="CommentReference"/>
+        </w:rPr>
+        <w:commentReference w:id="1"/>
       </w:r>
     </w:p>
     <w:p>
@@ -3495,6 +3505,82 @@
         </w:rPr>
         <w:tab/>
       </w:r>
+      <w:r>
+        <w:rPr>
+          <w:rStyle w:val="Red"/>
+          <w:color w:val="auto"/>
+        </w:rPr>
+        <w:t>An optional character variable.</w:t>
+      </w:r>
+      <w:r>
+        <w:rPr>
+          <w:rStyle w:val="Red"/>
+          <w:color w:val="auto"/>
+        </w:rPr>
+        <w:t xml:space="preserve"> </w:t>
+      </w:r>
+      <w:r>
+        <w:rPr>
+          <w:rStyle w:val="Red"/>
+          <w:color w:val="auto"/>
+        </w:rPr>
+        <w:t>TABFILES</w:t>
+      </w:r>
+      <w:r>
+        <w:rPr>
+          <w:rStyle w:val="Red"/>
+          <w:color w:val="auto"/>
+        </w:rPr>
+        <w:t xml:space="preserve"> is included in order set pumping </w:t>
+      </w:r>
+      <w:r>
+        <w:rPr>
+          <w:rStyle w:val="Red"/>
+          <w:color w:val="auto"/>
+        </w:rPr>
+        <w:t>rates</w:t>
+      </w:r>
+      <w:r>
+        <w:rPr>
+          <w:rStyle w:val="Red"/>
+          <w:color w:val="auto"/>
+        </w:rPr>
+        <w:t xml:space="preserve"> using time series input files.</w:t>
+      </w:r>
+    </w:p>
+    <w:p>
+      <w:pPr>
+        <w:ind w:left="2160" w:hanging="2160"/>
+        <w:rPr>
+          <w:rStyle w:val="Red"/>
+          <w:color w:val="auto"/>
+        </w:rPr>
+      </w:pPr>
+    </w:p>
+    <w:p>
+      <w:pPr>
+        <w:ind w:left="2160" w:hanging="2160"/>
+        <w:rPr>
+          <w:rStyle w:val="Red"/>
+          <w:color w:val="auto"/>
+        </w:rPr>
+      </w:pPr>
+      <w:proofErr w:type="spellStart"/>
+      <w:r>
+        <w:rPr>
+          <w:rStyle w:val="Red"/>
+          <w:color w:val="auto"/>
+        </w:rPr>
+        <w:t>Maxval</w:t>
+      </w:r>
+      <w:proofErr w:type="spellEnd"/>
+      <w:r>
+        <w:rPr>
+          <w:rStyle w:val="Red"/>
+          <w:color w:val="auto"/>
+        </w:rPr>
+        <w:tab/>
+      </w:r>
       <w:proofErr w:type="gramStart"/>
       <w:r>
         <w:rPr>
@@ -3509,7 +3595,75 @@
           <w:rStyle w:val="Red"/>
           <w:color w:val="auto"/>
         </w:rPr>
-        <w:t xml:space="preserve"> optional character variable.</w:t>
+        <w:t xml:space="preserve"> integer variable equal to the maximum number of values specified for any TABFILE. </w:t>
+      </w:r>
+    </w:p>
+    <w:p>
+      <w:pPr>
+        <w:rPr>
+          <w:rStyle w:val="Red"/>
+          <w:color w:val="auto"/>
+        </w:rPr>
+      </w:pPr>
+    </w:p>
+    <w:p>
+      <w:pPr>
+        <w:ind w:left="2160" w:hanging="2160"/>
+        <w:rPr>
+          <w:rStyle w:val="Red"/>
+          <w:color w:val="auto"/>
+        </w:rPr>
+      </w:pPr>
+    </w:p>
+    <w:p>
+      <w:pPr>
+        <w:ind w:left="2160" w:hanging="2160"/>
+        <w:rPr>
+          <w:rStyle w:val="Red"/>
+          <w:color w:val="auto"/>
+        </w:rPr>
+      </w:pPr>
+      <w:r>
+        <w:rPr>
+          <w:rStyle w:val="Red"/>
+          <w:color w:val="auto"/>
+        </w:rPr>
+        <w:t>PHIRAMP</w:t>
+      </w:r>
+      <w:r>
+        <w:rPr>
+          <w:rStyle w:val="Red"/>
+          <w:color w:val="auto"/>
+        </w:rPr>
+        <w:tab/>
+      </w:r>
+      <w:r>
+        <w:rPr>
+          <w:rStyle w:val="Red"/>
+          <w:color w:val="auto"/>
+        </w:rPr>
+        <w:t>An optional character variable.</w:t>
+      </w:r>
+      <w:r>
+        <w:rPr>
+          <w:rStyle w:val="Red"/>
+          <w:color w:val="auto"/>
+        </w:rPr>
+        <w:t xml:space="preserve"> PHIRAMP is included to specify the smoothing interval used to </w:t>
+      </w:r>
+      <w:r>
+        <w:rPr>
+          <w:rStyle w:val="Red"/>
+          <w:color w:val="auto"/>
+        </w:rPr>
+        <w:t>chan</w:t>
+      </w:r>
+      <w:r>
+        <w:rPr>
+          <w:rStyle w:val="Red"/>
+          <w:color w:val="auto"/>
+        </w:rPr>
+        <w:t>ge</w:t>
       </w:r>
       <w:r>
         <w:rPr>
@@ -3523,29 +3677,37 @@
           <w:rStyle w:val="Red"/>
           <w:color w:val="auto"/>
         </w:rPr>
-        <w:t>TABFILES</w:t>
-      </w:r>
-      <w:r>
-        <w:rPr>
-          <w:rStyle w:val="Red"/>
-          <w:color w:val="auto"/>
-        </w:rPr>
-        <w:t xml:space="preserve"> is included in order set pumping </w:t>
-      </w:r>
-      <w:r>
-        <w:rPr>
-          <w:rStyle w:val="Red"/>
-          <w:color w:val="auto"/>
-        </w:rPr>
-        <w:t>rates</w:t>
-      </w:r>
-      <w:r>
-        <w:rPr>
-          <w:rStyle w:val="Red"/>
-          <w:color w:val="auto"/>
-        </w:rPr>
-        <w:t xml:space="preserve"> using time series input files.</w:t>
-      </w:r>
+        <w:t xml:space="preserve">negative </w:t>
+      </w:r>
+      <w:r>
+        <w:rPr>
+          <w:rStyle w:val="Red"/>
+          <w:color w:val="auto"/>
+        </w:rPr>
+        <w:t xml:space="preserve">pumping rates to zero when the groundwater cell dewaters. This variable only is used when the Newton </w:t>
+      </w:r>
+      <w:r>
+        <w:rPr>
+          <w:rStyle w:val="Red"/>
+          <w:color w:val="auto"/>
+        </w:rPr>
+        <w:t>S</w:t>
+      </w:r>
+      <w:r>
+        <w:rPr>
+          <w:rStyle w:val="Red"/>
+          <w:color w:val="auto"/>
+        </w:rPr>
+        <w:t>olver is active.</w:t>
+      </w:r>
+    </w:p>
+    <w:p>
+      <w:pPr>
+        <w:rPr>
+          <w:rStyle w:val="Red"/>
+          <w:color w:val="auto"/>
+        </w:rPr>
+      </w:pPr>
     </w:p>
     <w:p>
       <w:pPr>
@@ -3555,123 +3717,26 @@
           <w:color w:val="auto"/>
         </w:rPr>
       </w:pPr>
-    </w:p>
-    <w:p>
-      <w:pPr>
-        <w:ind w:left="2160" w:hanging="2160"/>
-        <w:rPr>
-          <w:rStyle w:val="Red"/>
-          <w:color w:val="auto"/>
-        </w:rPr>
-      </w:pPr>
-      <w:proofErr w:type="spellStart"/>
-      <w:r>
-        <w:rPr>
-          <w:rStyle w:val="Red"/>
-          <w:color w:val="auto"/>
-        </w:rPr>
-        <w:t>Maxval</w:t>
-      </w:r>
-      <w:proofErr w:type="spellEnd"/>
-      <w:r>
-        <w:rPr>
-          <w:rStyle w:val="Red"/>
-          <w:color w:val="auto"/>
-        </w:rPr>
-        <w:tab/>
-      </w:r>
-      <w:proofErr w:type="gramStart"/>
-      <w:r>
-        <w:rPr>
-          <w:rStyle w:val="Red"/>
-          <w:color w:val="auto"/>
-        </w:rPr>
-        <w:t>An</w:t>
-      </w:r>
-      <w:proofErr w:type="gramEnd"/>
-      <w:r>
-        <w:rPr>
-          <w:rStyle w:val="Red"/>
-          <w:color w:val="auto"/>
-        </w:rPr>
-        <w:t xml:space="preserve"> integer variable equal to the maximum number of values specified for any TABFILE. </w:t>
-      </w:r>
-    </w:p>
-    <w:p>
-      <w:pPr>
-        <w:rPr>
-          <w:rStyle w:val="Red"/>
-          <w:color w:val="auto"/>
-        </w:rPr>
-      </w:pPr>
-    </w:p>
-    <w:p>
-      <w:pPr>
-        <w:ind w:left="2160" w:hanging="2160"/>
-        <w:rPr>
-          <w:rStyle w:val="Red"/>
-          <w:color w:val="auto"/>
-        </w:rPr>
-      </w:pPr>
-    </w:p>
-    <w:p>
-      <w:pPr>
-        <w:ind w:left="2160" w:hanging="2160"/>
-        <w:rPr>
-          <w:rStyle w:val="Red"/>
-          <w:color w:val="auto"/>
-        </w:rPr>
-      </w:pPr>
-      <w:r>
-        <w:rPr>
-          <w:rStyle w:val="Red"/>
-          <w:color w:val="auto"/>
-        </w:rPr>
-        <w:t>PHIRAMP</w:t>
-      </w:r>
-      <w:r>
-        <w:rPr>
-          <w:rStyle w:val="Red"/>
-          <w:color w:val="auto"/>
-        </w:rPr>
-        <w:tab/>
-      </w:r>
-      <w:proofErr w:type="gramStart"/>
-      <w:r>
-        <w:rPr>
-          <w:rStyle w:val="Red"/>
-          <w:color w:val="auto"/>
-        </w:rPr>
-        <w:t>An</w:t>
-      </w:r>
-      <w:proofErr w:type="gramEnd"/>
-      <w:r>
-        <w:rPr>
-          <w:rStyle w:val="Red"/>
-          <w:color w:val="auto"/>
-        </w:rPr>
-        <w:t xml:space="preserve"> optional character variable.</w:t>
-      </w:r>
-      <w:r>
-        <w:rPr>
-          <w:rStyle w:val="Red"/>
-          <w:color w:val="auto"/>
-        </w:rPr>
-        <w:t xml:space="preserve"> PHIRAMP is included to specify the smoothing interval used to </w:t>
-      </w:r>
-      <w:r>
-        <w:rPr>
-          <w:rStyle w:val="Red"/>
-          <w:color w:val="auto"/>
-        </w:rPr>
-        <w:t>chan</w:t>
-      </w:r>
-      <w:r>
-        <w:rPr>
-          <w:rStyle w:val="Red"/>
-          <w:color w:val="auto"/>
-        </w:rPr>
-        <w:t>ge</w:t>
+      <w:r>
+        <w:rPr>
+          <w:rStyle w:val="Red"/>
+          <w:color w:val="auto"/>
+        </w:rPr>
+        <w:t>ETDEMAND</w:t>
+      </w:r>
+      <w:r>
+        <w:rPr>
+          <w:rStyle w:val="Red"/>
+          <w:color w:val="auto"/>
+        </w:rPr>
+        <w:tab/>
+      </w:r>
+      <w:r>
+        <w:rPr>
+          <w:rStyle w:val="Red"/>
+          <w:color w:val="auto"/>
+        </w:rPr>
+        <w:t>An optional character variable.</w:t>
       </w:r>
       <w:r>
         <w:rPr>
@@ -3685,51 +3750,6 @@
           <w:rStyle w:val="Red"/>
           <w:color w:val="auto"/>
         </w:rPr>
-        <w:t xml:space="preserve">negative </w:t>
-      </w:r>
-      <w:r>
-        <w:rPr>
-          <w:rStyle w:val="Red"/>
-          <w:color w:val="auto"/>
-        </w:rPr>
-        <w:t xml:space="preserve">pumping rates to zero when the groundwater cell dewaters. This variable only is used when the Newton </w:t>
-      </w:r>
-      <w:r>
-        <w:rPr>
-          <w:rStyle w:val="Red"/>
-          <w:color w:val="auto"/>
-        </w:rPr>
-        <w:t>S</w:t>
-      </w:r>
-      <w:r>
-        <w:rPr>
-          <w:rStyle w:val="Red"/>
-          <w:color w:val="auto"/>
-        </w:rPr>
-        <w:t>olver is active.</w:t>
-      </w:r>
-    </w:p>
-    <w:p>
-      <w:pPr>
-        <w:rPr>
-          <w:rStyle w:val="Red"/>
-          <w:color w:val="auto"/>
-        </w:rPr>
-      </w:pPr>
-    </w:p>
-    <w:p>
-      <w:pPr>
-        <w:ind w:left="2160" w:hanging="2160"/>
-        <w:rPr>
-          <w:rStyle w:val="Red"/>
-          <w:color w:val="auto"/>
-        </w:rPr>
-      </w:pPr>
-      <w:r>
-        <w:rPr>
-          <w:rStyle w:val="Red"/>
-          <w:color w:val="auto"/>
-        </w:rPr>
         <w:t>ETDEMAND</w:t>
       </w:r>
       <w:r>
@@ -3737,60 +3757,7 @@
           <w:rStyle w:val="Red"/>
           <w:color w:val="auto"/>
         </w:rPr>
-        <w:tab/>
-      </w:r>
-      <w:proofErr w:type="gramStart"/>
-      <w:r>
-        <w:rPr>
-          <w:rStyle w:val="Red"/>
-          <w:color w:val="auto"/>
-        </w:rPr>
-        <w:t>An</w:t>
-      </w:r>
-      <w:proofErr w:type="gramEnd"/>
-      <w:r>
-        <w:rPr>
-          <w:rStyle w:val="Red"/>
-          <w:color w:val="auto"/>
-        </w:rPr>
-        <w:t xml:space="preserve"> optional character variable.</w:t>
-      </w:r>
-      <w:r>
-        <w:rPr>
-          <w:rStyle w:val="Red"/>
-          <w:color w:val="auto"/>
-        </w:rPr>
-        <w:t xml:space="preserve"> </w:t>
-      </w:r>
-      <w:r>
-        <w:rPr>
-          <w:rStyle w:val="Red"/>
-          <w:color w:val="auto"/>
-        </w:rPr>
-        <w:t>ETDEMAND</w:t>
-      </w:r>
-      <w:r>
-        <w:rPr>
-          <w:rStyle w:val="Red"/>
-          <w:color w:val="auto"/>
-        </w:rPr>
-        <w:t xml:space="preserve"> is included </w:t>
-      </w:r>
-      <w:proofErr w:type="gramStart"/>
-      <w:r>
-        <w:rPr>
-          <w:rStyle w:val="Red"/>
-          <w:color w:val="auto"/>
-        </w:rPr>
-        <w:t>in order to</w:t>
-      </w:r>
-      <w:proofErr w:type="gramEnd"/>
-      <w:r>
-        <w:rPr>
-          <w:rStyle w:val="Red"/>
-          <w:color w:val="auto"/>
-        </w:rPr>
-        <w:t xml:space="preserve"> activate automatic calculation of </w:t>
+        <w:t xml:space="preserve"> is included in order to activate automatic calculation of </w:t>
       </w:r>
       <w:r>
         <w:rPr>
@@ -4326,6 +4293,95 @@
         </w:rPr>
         <w:tab/>
       </w:r>
+      <w:r>
+        <w:rPr>
+          <w:rStyle w:val="Red"/>
+          <w:color w:val="auto"/>
+        </w:rPr>
+        <w:t>An optional character variable for outputting a list of all diversion segments and diversion amounts used fo</w:t>
+      </w:r>
+      <w:r>
+        <w:rPr>
+          <w:rStyle w:val="Red"/>
+          <w:color w:val="auto"/>
+        </w:rPr>
+        <w:t xml:space="preserve">r irrigation in the </w:t>
+      </w:r>
+      <w:r>
+        <w:rPr>
+          <w:rStyle w:val="Red"/>
+          <w:color w:val="auto"/>
+        </w:rPr>
+        <w:t>AG</w:t>
+      </w:r>
+      <w:r>
+        <w:rPr>
+          <w:rStyle w:val="Red"/>
+          <w:color w:val="auto"/>
+        </w:rPr>
+        <w:t xml:space="preserve"> Package</w:t>
+      </w:r>
+      <w:r>
+        <w:rPr>
+          <w:rStyle w:val="Red"/>
+          <w:color w:val="auto"/>
+        </w:rPr>
+        <w:t xml:space="preserve"> </w:t>
+      </w:r>
+      <w:r>
+        <w:rPr>
+          <w:rStyle w:val="Red"/>
+          <w:color w:val="auto"/>
+        </w:rPr>
+        <w:t>when "SAVE BUDGET" or a non-zero value for ICBCFL is specified in Output Control.</w:t>
+      </w:r>
+    </w:p>
+    <w:p>
+      <w:pPr>
+        <w:rPr>
+          <w:rStyle w:val="Red"/>
+          <w:color w:val="auto"/>
+        </w:rPr>
+      </w:pPr>
+    </w:p>
+    <w:p>
+      <w:pPr>
+        <w:ind w:left="2160" w:hanging="2160"/>
+        <w:rPr>
+          <w:rStyle w:val="Red"/>
+          <w:color w:val="auto"/>
+        </w:rPr>
+      </w:pPr>
+      <w:proofErr w:type="spellStart"/>
+      <w:r>
+        <w:rPr>
+          <w:rStyle w:val="Red"/>
+          <w:color w:val="auto"/>
+        </w:rPr>
+        <w:t>Unit_</w:t>
+      </w:r>
+      <w:r>
+        <w:rPr>
+          <w:rStyle w:val="Red"/>
+          <w:color w:val="auto"/>
+        </w:rPr>
+        <w:t>diversion</w:t>
+      </w:r>
+      <w:r>
+        <w:rPr>
+          <w:rStyle w:val="Red"/>
+          <w:color w:val="auto"/>
+        </w:rPr>
+        <w:t>list</w:t>
+      </w:r>
+      <w:proofErr w:type="spellEnd"/>
+      <w:r>
+        <w:rPr>
+          <w:rStyle w:val="Red"/>
+          <w:color w:val="auto"/>
+        </w:rPr>
+        <w:tab/>
+      </w:r>
       <w:proofErr w:type="gramStart"/>
       <w:r>
         <w:rPr>
@@ -4340,14 +4396,74 @@
           <w:rStyle w:val="Red"/>
           <w:color w:val="auto"/>
         </w:rPr>
-        <w:t xml:space="preserve"> optional character variable for outputting a list of all diversion segments and diversion amounts used fo</w:t>
-      </w:r>
-      <w:r>
-        <w:rPr>
-          <w:rStyle w:val="Red"/>
-          <w:color w:val="auto"/>
-        </w:rPr>
-        <w:t xml:space="preserve">r irrigation in the </w:t>
+        <w:t xml:space="preserve"> optional integer variable that is the file unit number to which </w:t>
+      </w:r>
+      <w:r>
+        <w:rPr>
+          <w:rStyle w:val="Red"/>
+          <w:color w:val="auto"/>
+        </w:rPr>
+        <w:t>DIVERSION</w:t>
+      </w:r>
+      <w:r>
+        <w:rPr>
+          <w:rStyle w:val="Red"/>
+          <w:color w:val="auto"/>
+        </w:rPr>
+        <w:t xml:space="preserve">LIST output is written. </w:t>
+      </w:r>
+      <w:r>
+        <w:rPr>
+          <w:rStyle w:val="Red"/>
+          <w:color w:val="auto"/>
+        </w:rPr>
+        <w:t xml:space="preserve">This unit number must correspond to a file of type Data specified in the MODFLOW Name file. </w:t>
+      </w:r>
+      <w:r>
+        <w:rPr>
+          <w:rStyle w:val="Red"/>
+          <w:color w:val="auto"/>
+        </w:rPr>
+        <w:t>A negative value indicates output will be written to the LIST file.</w:t>
+      </w:r>
+      <w:r>
+        <w:rPr>
+          <w:rStyle w:val="Red"/>
+          <w:color w:val="auto"/>
+        </w:rPr>
+        <w:t xml:space="preserve"> </w:t>
+      </w:r>
+    </w:p>
+    <w:p>
+      <w:pPr>
+        <w:rPr>
+          <w:rStyle w:val="Red"/>
+          <w:color w:val="auto"/>
+        </w:rPr>
+      </w:pPr>
+    </w:p>
+    <w:p>
+      <w:pPr>
+        <w:ind w:left="2160" w:hanging="2160"/>
+        <w:rPr>
+          <w:rStyle w:val="Red"/>
+          <w:color w:val="auto"/>
+        </w:rPr>
+      </w:pPr>
+      <w:r>
+        <w:rPr>
+          <w:rStyle w:val="Red"/>
+          <w:color w:val="auto"/>
+        </w:rPr>
+        <w:t>WELLLIST</w:t>
+      </w:r>
+      <w:r>
+        <w:rPr>
+          <w:rStyle w:val="Red"/>
+          <w:color w:val="auto"/>
+        </w:rPr>
+        <w:tab/>
+        <w:t xml:space="preserve">An optional character variable for outputting a list of all active wells in the </w:t>
       </w:r>
       <w:r>
         <w:rPr>
@@ -4361,13 +4477,9 @@
           <w:rStyle w:val="Red"/>
           <w:color w:val="auto"/>
         </w:rPr>
-        <w:t xml:space="preserve"> Package</w:t>
-      </w:r>
-      <w:r>
-        <w:rPr>
-          <w:rStyle w:val="Red"/>
-          <w:color w:val="auto"/>
-        </w:rPr>
+        <w:t xml:space="preserve"> Package and pumped amounts</w:t>
+      </w:r>
+      <w:r>
         <w:t xml:space="preserve"> </w:t>
       </w:r>
       <w:r>
@@ -4400,21 +4512,7 @@
           <w:rStyle w:val="Red"/>
           <w:color w:val="auto"/>
         </w:rPr>
-        <w:t>Unit_</w:t>
-      </w:r>
-      <w:r>
-        <w:rPr>
-          <w:rStyle w:val="Red"/>
-          <w:color w:val="auto"/>
-        </w:rPr>
-        <w:t>diversion</w:t>
-      </w:r>
-      <w:r>
-        <w:rPr>
-          <w:rStyle w:val="Red"/>
-          <w:color w:val="auto"/>
-        </w:rPr>
-        <w:t>list</w:t>
+        <w:t>Unit_welllist</w:t>
       </w:r>
       <w:proofErr w:type="spellEnd"/>
       <w:r>
@@ -4438,8 +4536,191 @@
           <w:rStyle w:val="Red"/>
           <w:color w:val="auto"/>
         </w:rPr>
-        <w:t xml:space="preserve"> optional integer variable that is the file unit number to which </w:t>
-      </w:r>
+        <w:t xml:space="preserve"> optional integer variable that is the file unit number to which WELLLIST output is written. </w:t>
+      </w:r>
+      <w:r>
+        <w:rPr>
+          <w:rStyle w:val="Red"/>
+          <w:color w:val="auto"/>
+        </w:rPr>
+        <w:t xml:space="preserve">This unit number must correspond to a file of type Data specified in the MODFLOW Name file. </w:t>
+      </w:r>
+      <w:r>
+        <w:rPr>
+          <w:rStyle w:val="Red"/>
+          <w:color w:val="auto"/>
+        </w:rPr>
+        <w:t>A negative value indicates output will be written to the LIST file.</w:t>
+      </w:r>
+    </w:p>
+    <w:p>
+      <w:pPr>
+        <w:rPr>
+          <w:rStyle w:val="Red"/>
+          <w:color w:val="auto"/>
+        </w:rPr>
+      </w:pPr>
+    </w:p>
+    <w:p>
+      <w:pPr>
+        <w:ind w:left="2160" w:hanging="2160"/>
+        <w:rPr>
+          <w:rStyle w:val="Red"/>
+          <w:color w:val="auto"/>
+        </w:rPr>
+      </w:pPr>
+      <w:r>
+        <w:rPr>
+          <w:rStyle w:val="Red"/>
+          <w:color w:val="auto"/>
+        </w:rPr>
+        <w:t>WELLIRRLIST</w:t>
+      </w:r>
+      <w:r>
+        <w:rPr>
+          <w:rStyle w:val="Red"/>
+          <w:color w:val="auto"/>
+        </w:rPr>
+        <w:tab/>
+        <w:t xml:space="preserve">An optional character variable for outputting a list of MODFLOW cells or PRMS HRUs </w:t>
+      </w:r>
+      <w:r>
+        <w:rPr>
+          <w:rStyle w:val="Red"/>
+          <w:color w:val="auto"/>
+        </w:rPr>
+        <w:t xml:space="preserve">that are irrigated by </w:t>
+      </w:r>
+      <w:r>
+        <w:rPr>
+          <w:rStyle w:val="Red"/>
+          <w:color w:val="auto"/>
+        </w:rPr>
+        <w:t>AG</w:t>
+      </w:r>
+      <w:r>
+        <w:rPr>
+          <w:rStyle w:val="Red"/>
+          <w:color w:val="auto"/>
+        </w:rPr>
+        <w:t xml:space="preserve"> wells </w:t>
+      </w:r>
+      <w:r>
+        <w:rPr>
+          <w:rStyle w:val="Red"/>
+          <w:color w:val="auto"/>
+        </w:rPr>
+        <w:t xml:space="preserve">and the irrigated amounts </w:t>
+      </w:r>
+      <w:r>
+        <w:rPr>
+          <w:rStyle w:val="Red"/>
+          <w:color w:val="auto"/>
+        </w:rPr>
+        <w:t>when "SAVE BUDGET" or a non-zero value for ICBCFL is specified in Output Control</w:t>
+      </w:r>
+      <w:r>
+        <w:rPr>
+          <w:rStyle w:val="Red"/>
+          <w:color w:val="auto"/>
+        </w:rPr>
+        <w:t>.</w:t>
+      </w:r>
+    </w:p>
+    <w:p>
+      <w:pPr>
+        <w:ind w:left="2160" w:hanging="2160"/>
+        <w:rPr>
+          <w:rStyle w:val="Red"/>
+          <w:color w:val="auto"/>
+        </w:rPr>
+      </w:pPr>
+    </w:p>
+    <w:p>
+      <w:pPr>
+        <w:ind w:left="2160" w:hanging="2160"/>
+        <w:rPr>
+          <w:rStyle w:val="Red"/>
+          <w:color w:val="auto"/>
+        </w:rPr>
+      </w:pPr>
+      <w:proofErr w:type="spellStart"/>
+      <w:r>
+        <w:rPr>
+          <w:rStyle w:val="Red"/>
+          <w:color w:val="auto"/>
+        </w:rPr>
+        <w:t>Unit_wellirrlist</w:t>
+      </w:r>
+      <w:proofErr w:type="spellEnd"/>
+      <w:r>
+        <w:rPr>
+          <w:rStyle w:val="Red"/>
+          <w:color w:val="auto"/>
+        </w:rPr>
+        <w:tab/>
+      </w:r>
+      <w:proofErr w:type="gramStart"/>
+      <w:r>
+        <w:rPr>
+          <w:rStyle w:val="Red"/>
+          <w:color w:val="auto"/>
+        </w:rPr>
+        <w:t>An</w:t>
+      </w:r>
+      <w:proofErr w:type="gramEnd"/>
+      <w:r>
+        <w:rPr>
+          <w:rStyle w:val="Red"/>
+          <w:color w:val="auto"/>
+        </w:rPr>
+        <w:t xml:space="preserve"> optional integer variable that is the file unit number to which WELL</w:t>
+      </w:r>
+      <w:r>
+        <w:rPr>
+          <w:rStyle w:val="Red"/>
+          <w:color w:val="auto"/>
+        </w:rPr>
+        <w:t>IRR</w:t>
+      </w:r>
+      <w:r>
+        <w:rPr>
+          <w:rStyle w:val="Red"/>
+          <w:color w:val="auto"/>
+        </w:rPr>
+        <w:t xml:space="preserve">LIST output is written. </w:t>
+      </w:r>
+      <w:r>
+        <w:rPr>
+          <w:rStyle w:val="Red"/>
+          <w:color w:val="auto"/>
+        </w:rPr>
+        <w:t xml:space="preserve">This unit number must correspond to a file of type Data specified in the MODFLOW Name file. </w:t>
+      </w:r>
+      <w:r>
+        <w:rPr>
+          <w:rStyle w:val="Red"/>
+          <w:color w:val="auto"/>
+        </w:rPr>
+        <w:t>A negative value indicates output will be written to the LIST file.</w:t>
+      </w:r>
+    </w:p>
+    <w:p>
+      <w:pPr>
+        <w:rPr>
+          <w:rStyle w:val="Red"/>
+          <w:color w:val="auto"/>
+        </w:rPr>
+      </w:pPr>
+    </w:p>
+    <w:p>
+      <w:pPr>
+        <w:ind w:left="2160" w:hanging="2160"/>
+        <w:rPr>
+          <w:rStyle w:val="Red"/>
+          <w:color w:val="auto"/>
+        </w:rPr>
+      </w:pPr>
       <w:r>
         <w:rPr>
           <w:rStyle w:val="Red"/>
@@ -4452,359 +4733,6 @@
           <w:rStyle w:val="Red"/>
           <w:color w:val="auto"/>
         </w:rPr>
-        <w:t xml:space="preserve">LIST output is written. </w:t>
-      </w:r>
-      <w:r>
-        <w:rPr>
-          <w:rStyle w:val="Red"/>
-          <w:color w:val="auto"/>
-        </w:rPr>
-        <w:t xml:space="preserve">This unit number must correspond to a file of type Data specified in the MODFLOW Name file. </w:t>
-      </w:r>
-      <w:r>
-        <w:rPr>
-          <w:rStyle w:val="Red"/>
-          <w:color w:val="auto"/>
-        </w:rPr>
-        <w:t>A negative value indicates output will be written to the LIST file.</w:t>
-      </w:r>
-      <w:r>
-        <w:rPr>
-          <w:rStyle w:val="Red"/>
-          <w:color w:val="auto"/>
-        </w:rPr>
-        <w:t xml:space="preserve"> </w:t>
-      </w:r>
-    </w:p>
-    <w:p>
-      <w:pPr>
-        <w:rPr>
-          <w:rStyle w:val="Red"/>
-          <w:color w:val="auto"/>
-        </w:rPr>
-      </w:pPr>
-    </w:p>
-    <w:p>
-      <w:pPr>
-        <w:ind w:left="2160" w:hanging="2160"/>
-        <w:rPr>
-          <w:rStyle w:val="Red"/>
-          <w:color w:val="auto"/>
-        </w:rPr>
-      </w:pPr>
-      <w:r>
-        <w:rPr>
-          <w:rStyle w:val="Red"/>
-          <w:color w:val="auto"/>
-        </w:rPr>
-        <w:t>WELLLIST</w:t>
-      </w:r>
-      <w:r>
-        <w:rPr>
-          <w:rStyle w:val="Red"/>
-          <w:color w:val="auto"/>
-        </w:rPr>
-        <w:tab/>
-      </w:r>
-      <w:proofErr w:type="gramStart"/>
-      <w:r>
-        <w:rPr>
-          <w:rStyle w:val="Red"/>
-          <w:color w:val="auto"/>
-        </w:rPr>
-        <w:t>An</w:t>
-      </w:r>
-      <w:proofErr w:type="gramEnd"/>
-      <w:r>
-        <w:rPr>
-          <w:rStyle w:val="Red"/>
-          <w:color w:val="auto"/>
-        </w:rPr>
-        <w:t xml:space="preserve"> optional character variable for outputting a list of all active wells in the </w:t>
-      </w:r>
-      <w:r>
-        <w:rPr>
-          <w:rStyle w:val="Red"/>
-          <w:color w:val="auto"/>
-        </w:rPr>
-        <w:t>AG</w:t>
-      </w:r>
-      <w:r>
-        <w:rPr>
-          <w:rStyle w:val="Red"/>
-          <w:color w:val="auto"/>
-        </w:rPr>
-        <w:t xml:space="preserve"> Package and pumped amounts</w:t>
-      </w:r>
-      <w:r>
-        <w:t xml:space="preserve"> </w:t>
-      </w:r>
-      <w:r>
-        <w:rPr>
-          <w:rStyle w:val="Red"/>
-          <w:color w:val="auto"/>
-        </w:rPr>
-        <w:t>when "SAVE BUDGET" or a non-zero value for ICBCFL is specified in Output Control.</w:t>
-      </w:r>
-    </w:p>
-    <w:p>
-      <w:pPr>
-        <w:rPr>
-          <w:rStyle w:val="Red"/>
-          <w:color w:val="auto"/>
-        </w:rPr>
-      </w:pPr>
-    </w:p>
-    <w:p>
-      <w:pPr>
-        <w:ind w:left="2160" w:hanging="2160"/>
-        <w:rPr>
-          <w:rStyle w:val="Red"/>
-          <w:color w:val="auto"/>
-        </w:rPr>
-      </w:pPr>
-      <w:proofErr w:type="spellStart"/>
-      <w:r>
-        <w:rPr>
-          <w:rStyle w:val="Red"/>
-          <w:color w:val="auto"/>
-        </w:rPr>
-        <w:t>Unit_welllist</w:t>
-      </w:r>
-      <w:proofErr w:type="spellEnd"/>
-      <w:r>
-        <w:rPr>
-          <w:rStyle w:val="Red"/>
-          <w:color w:val="auto"/>
-        </w:rPr>
-        <w:tab/>
-      </w:r>
-      <w:proofErr w:type="gramStart"/>
-      <w:r>
-        <w:rPr>
-          <w:rStyle w:val="Red"/>
-          <w:color w:val="auto"/>
-        </w:rPr>
-        <w:t>An</w:t>
-      </w:r>
-      <w:proofErr w:type="gramEnd"/>
-      <w:r>
-        <w:rPr>
-          <w:rStyle w:val="Red"/>
-          <w:color w:val="auto"/>
-        </w:rPr>
-        <w:t xml:space="preserve"> optional integer variable that is the file unit number to which WELLLIST output is written. </w:t>
-      </w:r>
-      <w:r>
-        <w:rPr>
-          <w:rStyle w:val="Red"/>
-          <w:color w:val="auto"/>
-        </w:rPr>
-        <w:t xml:space="preserve">This unit number must correspond to a file of type Data specified in the MODFLOW Name file. </w:t>
-      </w:r>
-      <w:r>
-        <w:rPr>
-          <w:rStyle w:val="Red"/>
-          <w:color w:val="auto"/>
-        </w:rPr>
-        <w:t>A negative value indicates output will be written to the LIST file.</w:t>
-      </w:r>
-    </w:p>
-    <w:p>
-      <w:pPr>
-        <w:rPr>
-          <w:rStyle w:val="Red"/>
-          <w:color w:val="auto"/>
-        </w:rPr>
-      </w:pPr>
-    </w:p>
-    <w:p>
-      <w:pPr>
-        <w:ind w:left="2160" w:hanging="2160"/>
-        <w:rPr>
-          <w:rStyle w:val="Red"/>
-          <w:color w:val="auto"/>
-        </w:rPr>
-      </w:pPr>
-      <w:r>
-        <w:rPr>
-          <w:rStyle w:val="Red"/>
-          <w:color w:val="auto"/>
-        </w:rPr>
-        <w:t>WELLIRRLIST</w:t>
-      </w:r>
-      <w:r>
-        <w:rPr>
-          <w:rStyle w:val="Red"/>
-          <w:color w:val="auto"/>
-        </w:rPr>
-        <w:tab/>
-      </w:r>
-      <w:proofErr w:type="gramStart"/>
-      <w:r>
-        <w:rPr>
-          <w:rStyle w:val="Red"/>
-          <w:color w:val="auto"/>
-        </w:rPr>
-        <w:t>An</w:t>
-      </w:r>
-      <w:proofErr w:type="gramEnd"/>
-      <w:r>
-        <w:rPr>
-          <w:rStyle w:val="Red"/>
-          <w:color w:val="auto"/>
-        </w:rPr>
-        <w:t xml:space="preserve"> optional character variable for outputting a list of MODFLOW cells or PRMS HRUs </w:t>
-      </w:r>
-      <w:r>
-        <w:rPr>
-          <w:rStyle w:val="Red"/>
-          <w:color w:val="auto"/>
-        </w:rPr>
-        <w:t xml:space="preserve">that are irrigated by </w:t>
-      </w:r>
-      <w:r>
-        <w:rPr>
-          <w:rStyle w:val="Red"/>
-          <w:color w:val="auto"/>
-        </w:rPr>
-        <w:t>AG</w:t>
-      </w:r>
-      <w:r>
-        <w:rPr>
-          <w:rStyle w:val="Red"/>
-          <w:color w:val="auto"/>
-        </w:rPr>
-        <w:t xml:space="preserve"> wells </w:t>
-      </w:r>
-      <w:r>
-        <w:rPr>
-          <w:rStyle w:val="Red"/>
-          <w:color w:val="auto"/>
-        </w:rPr>
-        <w:t xml:space="preserve">and the irrigated amounts </w:t>
-      </w:r>
-      <w:r>
-        <w:rPr>
-          <w:rStyle w:val="Red"/>
-          <w:color w:val="auto"/>
-        </w:rPr>
-        <w:t>when "SAVE BUDGET" or a non-zero value for ICBCFL is specified in Output Control</w:t>
-      </w:r>
-      <w:r>
-        <w:rPr>
-          <w:rStyle w:val="Red"/>
-          <w:color w:val="auto"/>
-        </w:rPr>
-        <w:t>.</w:t>
-      </w:r>
-    </w:p>
-    <w:p>
-      <w:pPr>
-        <w:ind w:left="2160" w:hanging="2160"/>
-        <w:rPr>
-          <w:rStyle w:val="Red"/>
-          <w:color w:val="auto"/>
-        </w:rPr>
-      </w:pPr>
-    </w:p>
-    <w:p>
-      <w:pPr>
-        <w:ind w:left="2160" w:hanging="2160"/>
-        <w:rPr>
-          <w:rStyle w:val="Red"/>
-          <w:color w:val="auto"/>
-        </w:rPr>
-      </w:pPr>
-      <w:proofErr w:type="spellStart"/>
-      <w:r>
-        <w:rPr>
-          <w:rStyle w:val="Red"/>
-          <w:color w:val="auto"/>
-        </w:rPr>
-        <w:t>Unit_wellirrlist</w:t>
-      </w:r>
-      <w:proofErr w:type="spellEnd"/>
-      <w:r>
-        <w:rPr>
-          <w:rStyle w:val="Red"/>
-          <w:color w:val="auto"/>
-        </w:rPr>
-        <w:tab/>
-      </w:r>
-      <w:proofErr w:type="gramStart"/>
-      <w:r>
-        <w:rPr>
-          <w:rStyle w:val="Red"/>
-          <w:color w:val="auto"/>
-        </w:rPr>
-        <w:t>An</w:t>
-      </w:r>
-      <w:proofErr w:type="gramEnd"/>
-      <w:r>
-        <w:rPr>
-          <w:rStyle w:val="Red"/>
-          <w:color w:val="auto"/>
-        </w:rPr>
-        <w:t xml:space="preserve"> optional integer variable that is the file unit number to which WELL</w:t>
-      </w:r>
-      <w:r>
-        <w:rPr>
-          <w:rStyle w:val="Red"/>
-          <w:color w:val="auto"/>
-        </w:rPr>
-        <w:t>IRR</w:t>
-      </w:r>
-      <w:r>
-        <w:rPr>
-          <w:rStyle w:val="Red"/>
-          <w:color w:val="auto"/>
-        </w:rPr>
-        <w:t xml:space="preserve">LIST output is written. </w:t>
-      </w:r>
-      <w:r>
-        <w:rPr>
-          <w:rStyle w:val="Red"/>
-          <w:color w:val="auto"/>
-        </w:rPr>
-        <w:t xml:space="preserve">This unit number must correspond to a file of type Data specified in the MODFLOW Name file. </w:t>
-      </w:r>
-      <w:r>
-        <w:rPr>
-          <w:rStyle w:val="Red"/>
-          <w:color w:val="auto"/>
-        </w:rPr>
-        <w:t>A negative value indicates output will be written to the LIST file.</w:t>
-      </w:r>
-    </w:p>
-    <w:p>
-      <w:pPr>
-        <w:rPr>
-          <w:rStyle w:val="Red"/>
-          <w:color w:val="auto"/>
-        </w:rPr>
-      </w:pPr>
-    </w:p>
-    <w:p>
-      <w:pPr>
-        <w:ind w:left="2160" w:hanging="2160"/>
-        <w:rPr>
-          <w:rStyle w:val="Red"/>
-          <w:color w:val="auto"/>
-        </w:rPr>
-      </w:pPr>
-      <w:r>
-        <w:rPr>
-          <w:rStyle w:val="Red"/>
-          <w:color w:val="auto"/>
-        </w:rPr>
-        <w:t>DIVERSION</w:t>
-      </w:r>
-      <w:r>
-        <w:rPr>
-          <w:rStyle w:val="Red"/>
-          <w:color w:val="auto"/>
-        </w:rPr>
         <w:t>IRRLIST</w:t>
       </w:r>
       <w:r>
@@ -4813,22 +4741,7 @@
           <w:color w:val="auto"/>
         </w:rPr>
         <w:tab/>
-      </w:r>
-      <w:proofErr w:type="gramStart"/>
-      <w:r>
-        <w:rPr>
-          <w:rStyle w:val="Red"/>
-          <w:color w:val="auto"/>
-        </w:rPr>
-        <w:t>An</w:t>
-      </w:r>
-      <w:proofErr w:type="gramEnd"/>
-      <w:r>
-        <w:rPr>
-          <w:rStyle w:val="Red"/>
-          <w:color w:val="auto"/>
-        </w:rPr>
-        <w:t xml:space="preserve"> optional character variable for outputting a list of MODFLOW cells or PRMS HRUs irrigated by irrigation segments and the irrigated amounts</w:t>
+        <w:t>An optional character variable for outputting a list of MODFLOW cells or PRMS HRUs irrigated by irrigation segments and the irrigated amounts</w:t>
       </w:r>
       <w:r>
         <w:rPr>
@@ -4968,22 +4881,7 @@
           <w:color w:val="auto"/>
         </w:rPr>
         <w:tab/>
-      </w:r>
-      <w:proofErr w:type="gramStart"/>
-      <w:r>
-        <w:rPr>
-          <w:rStyle w:val="Red"/>
-          <w:color w:val="auto"/>
-        </w:rPr>
-        <w:t>An</w:t>
-      </w:r>
-      <w:proofErr w:type="gramEnd"/>
-      <w:r>
-        <w:rPr>
-          <w:rStyle w:val="Red"/>
-          <w:color w:val="auto"/>
-        </w:rPr>
-        <w:t xml:space="preserve"> optional character variable for outputting </w:t>
+        <w:t xml:space="preserve">An optional character variable for outputting </w:t>
       </w:r>
       <w:r>
         <w:rPr>
@@ -12347,16 +12245,29 @@
           <w:color w:val="auto"/>
         </w:rPr>
         <w:tab/>
-      </w:r>
-      <w:proofErr w:type="gramStart"/>
-      <w:r>
-        <w:rPr>
-          <w:rStyle w:val="Red"/>
-          <w:color w:val="auto"/>
-        </w:rPr>
-        <w:t>An</w:t>
-      </w:r>
-      <w:proofErr w:type="gramEnd"/>
+        <w:t xml:space="preserve">An </w:t>
+      </w:r>
+      <w:r>
+        <w:rPr>
+          <w:rStyle w:val="Red"/>
+          <w:color w:val="auto"/>
+        </w:rPr>
+        <w:t>optional character</w:t>
+      </w:r>
+      <w:r>
+        <w:rPr>
+          <w:rStyle w:val="Red"/>
+          <w:color w:val="auto"/>
+        </w:rPr>
+        <w:t xml:space="preserve"> variable. </w:t>
+      </w:r>
+      <w:r>
+        <w:rPr>
+          <w:rStyle w:val="Red"/>
+          <w:color w:val="auto"/>
+        </w:rPr>
+        <w:t>IRRDIVERSION</w:t>
+      </w:r>
       <w:r>
         <w:rPr>
           <w:rStyle w:val="Red"/>
@@ -12369,21 +12280,114 @@
           <w:rStyle w:val="Red"/>
           <w:color w:val="auto"/>
         </w:rPr>
-        <w:t>optional character</w:t>
-      </w:r>
-      <w:r>
-        <w:rPr>
-          <w:rStyle w:val="Red"/>
-          <w:color w:val="auto"/>
-        </w:rPr>
-        <w:t xml:space="preserve"> variable. </w:t>
-      </w:r>
-      <w:r>
-        <w:rPr>
-          <w:rStyle w:val="Red"/>
-          <w:color w:val="auto"/>
-        </w:rPr>
-        <w:t>IRRDIVERSION</w:t>
+        <w:t>can be specified</w:t>
+      </w:r>
+      <w:r>
+        <w:rPr>
+          <w:rStyle w:val="Red"/>
+          <w:color w:val="auto"/>
+        </w:rPr>
+        <w:t xml:space="preserve"> if character variable </w:t>
+      </w:r>
+      <w:r>
+        <w:rPr>
+          <w:rStyle w:val="Red"/>
+          <w:color w:val="auto"/>
+        </w:rPr>
+        <w:t>IRRIGATION_DIVERSION</w:t>
+      </w:r>
+      <w:r>
+        <w:rPr>
+          <w:rStyle w:val="Red"/>
+          <w:color w:val="auto"/>
+        </w:rPr>
+        <w:t xml:space="preserve"> is specified in the OPTIONS block. </w:t>
+      </w:r>
+    </w:p>
+    <w:p>
+      <w:pPr>
+        <w:rPr>
+          <w:rStyle w:val="Red"/>
+          <w:color w:val="auto"/>
+        </w:rPr>
+      </w:pPr>
+    </w:p>
+    <w:p>
+      <w:pPr>
+        <w:rPr>
+          <w:rStyle w:val="Red"/>
+          <w:color w:val="auto"/>
+        </w:rPr>
+      </w:pPr>
+      <w:r>
+        <w:rPr>
+          <w:rStyle w:val="Red"/>
+          <w:color w:val="auto"/>
+        </w:rPr>
+        <w:t>NUMIRRSEGSP</w:t>
+      </w:r>
+      <w:r>
+        <w:rPr>
+          <w:rStyle w:val="Red"/>
+          <w:color w:val="auto"/>
+        </w:rPr>
+        <w:tab/>
+      </w:r>
+      <w:r>
+        <w:rPr>
+          <w:rStyle w:val="Red"/>
+          <w:color w:val="auto"/>
+        </w:rPr>
+        <w:tab/>
+      </w:r>
+      <w:r>
+        <w:rPr>
+          <w:rStyle w:val="Red"/>
+          <w:color w:val="auto"/>
+        </w:rPr>
+        <w:t xml:space="preserve">An integer variable equal to the number of </w:t>
+      </w:r>
+      <w:r>
+        <w:rPr>
+          <w:rStyle w:val="Red"/>
+          <w:color w:val="auto"/>
+        </w:rPr>
+        <w:t xml:space="preserve">SFR2 </w:t>
+      </w:r>
+      <w:r>
+        <w:rPr>
+          <w:rStyle w:val="Red"/>
+          <w:color w:val="auto"/>
+        </w:rPr>
+        <w:t xml:space="preserve">segments </w:t>
+      </w:r>
+      <w:r>
+        <w:rPr>
+          <w:rStyle w:val="Red"/>
+          <w:color w:val="auto"/>
+        </w:rPr>
+        <w:t xml:space="preserve">active during a stress period </w:t>
+      </w:r>
+      <w:r>
+        <w:rPr>
+          <w:rStyle w:val="Red"/>
+          <w:color w:val="auto"/>
+        </w:rPr>
+        <w:t xml:space="preserve">that will </w:t>
+      </w:r>
+      <w:r>
+        <w:rPr>
+          <w:rStyle w:val="Red"/>
+          <w:color w:val="auto"/>
+        </w:rPr>
+        <w:t>divert water to</w:t>
+      </w:r>
+      <w:r>
+        <w:rPr>
+          <w:rStyle w:val="Red"/>
+          <w:color w:val="auto"/>
+        </w:rPr>
+        <w:t xml:space="preserve"> cells.</w:t>
       </w:r>
       <w:r>
         <w:rPr>
@@ -12397,136 +12401,6 @@
           <w:rStyle w:val="Red"/>
           <w:color w:val="auto"/>
         </w:rPr>
-        <w:t>can be specified</w:t>
-      </w:r>
-      <w:r>
-        <w:rPr>
-          <w:rStyle w:val="Red"/>
-          <w:color w:val="auto"/>
-        </w:rPr>
-        <w:t xml:space="preserve"> if character variable </w:t>
-      </w:r>
-      <w:r>
-        <w:rPr>
-          <w:rStyle w:val="Red"/>
-          <w:color w:val="auto"/>
-        </w:rPr>
-        <w:t>IRRIGATION_DIVERSION</w:t>
-      </w:r>
-      <w:r>
-        <w:rPr>
-          <w:rStyle w:val="Red"/>
-          <w:color w:val="auto"/>
-        </w:rPr>
-        <w:t xml:space="preserve"> is specified in the OPTIONS block. </w:t>
-      </w:r>
-    </w:p>
-    <w:p>
-      <w:pPr>
-        <w:rPr>
-          <w:rStyle w:val="Red"/>
-          <w:color w:val="auto"/>
-        </w:rPr>
-      </w:pPr>
-    </w:p>
-    <w:p>
-      <w:pPr>
-        <w:rPr>
-          <w:rStyle w:val="Red"/>
-          <w:color w:val="auto"/>
-        </w:rPr>
-      </w:pPr>
-      <w:r>
-        <w:rPr>
-          <w:rStyle w:val="Red"/>
-          <w:color w:val="auto"/>
-        </w:rPr>
-        <w:t>NUMIRRSEGSP</w:t>
-      </w:r>
-      <w:r>
-        <w:rPr>
-          <w:rStyle w:val="Red"/>
-          <w:color w:val="auto"/>
-        </w:rPr>
-        <w:tab/>
-      </w:r>
-      <w:r>
-        <w:rPr>
-          <w:rStyle w:val="Red"/>
-          <w:color w:val="auto"/>
-        </w:rPr>
-        <w:tab/>
-      </w:r>
-      <w:proofErr w:type="gramStart"/>
-      <w:r>
-        <w:rPr>
-          <w:rStyle w:val="Red"/>
-          <w:color w:val="auto"/>
-        </w:rPr>
-        <w:t>An</w:t>
-      </w:r>
-      <w:proofErr w:type="gramEnd"/>
-      <w:r>
-        <w:rPr>
-          <w:rStyle w:val="Red"/>
-          <w:color w:val="auto"/>
-        </w:rPr>
-        <w:t xml:space="preserve"> integer variable equal to the number of </w:t>
-      </w:r>
-      <w:r>
-        <w:rPr>
-          <w:rStyle w:val="Red"/>
-          <w:color w:val="auto"/>
-        </w:rPr>
-        <w:t xml:space="preserve">SFR2 </w:t>
-      </w:r>
-      <w:r>
-        <w:rPr>
-          <w:rStyle w:val="Red"/>
-          <w:color w:val="auto"/>
-        </w:rPr>
-        <w:t xml:space="preserve">segments </w:t>
-      </w:r>
-      <w:r>
-        <w:rPr>
-          <w:rStyle w:val="Red"/>
-          <w:color w:val="auto"/>
-        </w:rPr>
-        <w:t xml:space="preserve">active during a stress period </w:t>
-      </w:r>
-      <w:r>
-        <w:rPr>
-          <w:rStyle w:val="Red"/>
-          <w:color w:val="auto"/>
-        </w:rPr>
-        <w:t xml:space="preserve">that will </w:t>
-      </w:r>
-      <w:r>
-        <w:rPr>
-          <w:rStyle w:val="Red"/>
-          <w:color w:val="auto"/>
-        </w:rPr>
-        <w:t>divert water to</w:t>
-      </w:r>
-      <w:r>
-        <w:rPr>
-          <w:rStyle w:val="Red"/>
-          <w:color w:val="auto"/>
-        </w:rPr>
-        <w:t xml:space="preserve"> cells.</w:t>
-      </w:r>
-      <w:r>
-        <w:rPr>
-          <w:rStyle w:val="Red"/>
-          <w:color w:val="auto"/>
-        </w:rPr>
-        <w:t xml:space="preserve"> </w:t>
-      </w:r>
-      <w:r>
-        <w:rPr>
-          <w:rStyle w:val="Red"/>
-          <w:color w:val="auto"/>
-        </w:rPr>
         <w:t>If NUMIRRSEGSP &lt; 0, irrigation segment data from the previous stress period will be used. If NUMIRRSEGSP =0, all irrigation segments will be set to inactive.</w:t>
       </w:r>
     </w:p>
@@ -12580,21 +12454,12 @@
         </w:rPr>
         <w:tab/>
       </w:r>
-      <w:proofErr w:type="gramStart"/>
-      <w:r>
-        <w:rPr>
-          <w:rStyle w:val="Red"/>
-          <w:color w:val="auto"/>
-        </w:rPr>
-        <w:t>An</w:t>
-      </w:r>
-      <w:proofErr w:type="gramEnd"/>
-      <w:r>
-        <w:rPr>
-          <w:rStyle w:val="Red"/>
-          <w:color w:val="auto"/>
-        </w:rPr>
-        <w:t xml:space="preserve"> integer variable equal to the SFR2 segment</w:t>
+      <w:r>
+        <w:rPr>
+          <w:rStyle w:val="Red"/>
+          <w:color w:val="auto"/>
+        </w:rPr>
+        <w:t>An integer variable equal to the SFR2 segment</w:t>
       </w:r>
       <w:r>
         <w:rPr>
@@ -12661,21 +12526,12 @@
         </w:rPr>
         <w:tab/>
       </w:r>
-      <w:proofErr w:type="gramStart"/>
-      <w:r>
-        <w:rPr>
-          <w:rStyle w:val="Red"/>
-          <w:color w:val="auto"/>
-        </w:rPr>
-        <w:t>An</w:t>
-      </w:r>
-      <w:proofErr w:type="gramEnd"/>
-      <w:r>
-        <w:rPr>
-          <w:rStyle w:val="Red"/>
-          <w:color w:val="auto"/>
-        </w:rPr>
-        <w:t xml:space="preserve"> integer variable equal to the </w:t>
+      <w:r>
+        <w:rPr>
+          <w:rStyle w:val="Red"/>
+          <w:color w:val="auto"/>
+        </w:rPr>
+        <w:t xml:space="preserve">An integer variable equal to the </w:t>
       </w:r>
       <w:r>
         <w:rPr>
@@ -13483,22 +13339,7 @@
           <w:color w:val="auto"/>
         </w:rPr>
         <w:tab/>
-      </w:r>
-      <w:proofErr w:type="gramStart"/>
-      <w:r>
-        <w:rPr>
-          <w:rStyle w:val="Red"/>
-          <w:color w:val="auto"/>
-        </w:rPr>
-        <w:t>An</w:t>
-      </w:r>
-      <w:proofErr w:type="gramEnd"/>
-      <w:r>
-        <w:rPr>
-          <w:rStyle w:val="Red"/>
-          <w:color w:val="auto"/>
-        </w:rPr>
-        <w:t xml:space="preserve"> optional character variable. IRRWELL can be specified if character variable IRRIGATION_WELL is specified in the OPTIONS block.</w:t>
+        <w:t>An optional character variable. IRRWELL can be specified if character variable IRRIGATION_WELL is specified in the OPTIONS block.</w:t>
       </w:r>
     </w:p>
     <w:p>
@@ -13530,22 +13371,7 @@
           <w:color w:val="auto"/>
         </w:rPr>
         <w:tab/>
-      </w:r>
-      <w:proofErr w:type="gramStart"/>
-      <w:r>
-        <w:rPr>
-          <w:rStyle w:val="Red"/>
-          <w:color w:val="auto"/>
-        </w:rPr>
-        <w:t>An</w:t>
-      </w:r>
-      <w:proofErr w:type="gramEnd"/>
-      <w:r>
-        <w:rPr>
-          <w:rStyle w:val="Red"/>
-          <w:color w:val="auto"/>
-        </w:rPr>
-        <w:t xml:space="preserve"> integer variable equal to the number of </w:t>
+        <w:t xml:space="preserve">An integer variable equal to the number of </w:t>
       </w:r>
       <w:r>
         <w:rPr>
@@ -13674,22 +13500,7 @@
           <w:color w:val="auto"/>
         </w:rPr>
         <w:tab/>
-      </w:r>
-      <w:proofErr w:type="gramStart"/>
-      <w:r>
-        <w:rPr>
-          <w:rStyle w:val="Red"/>
-          <w:color w:val="auto"/>
-        </w:rPr>
-        <w:t>An</w:t>
-      </w:r>
-      <w:proofErr w:type="gramEnd"/>
-      <w:r>
-        <w:rPr>
-          <w:rStyle w:val="Red"/>
-          <w:color w:val="auto"/>
-        </w:rPr>
-        <w:t xml:space="preserve"> integer variable equal to the </w:t>
+        <w:t xml:space="preserve">An integer variable equal to the </w:t>
       </w:r>
       <w:r>
         <w:rPr>
@@ -13778,22 +13589,7 @@
           <w:color w:val="auto"/>
         </w:rPr>
         <w:tab/>
-      </w:r>
-      <w:proofErr w:type="gramStart"/>
-      <w:r>
-        <w:rPr>
-          <w:rStyle w:val="Red"/>
-          <w:color w:val="auto"/>
-        </w:rPr>
-        <w:t>An</w:t>
-      </w:r>
-      <w:proofErr w:type="gramEnd"/>
-      <w:r>
-        <w:rPr>
-          <w:rStyle w:val="Red"/>
-          <w:color w:val="auto"/>
-        </w:rPr>
-        <w:t xml:space="preserve"> integer variable equal to the total number of </w:t>
+        <w:t xml:space="preserve">An integer variable equal to the total number of </w:t>
       </w:r>
       <w:r>
         <w:rPr>
@@ -14360,22 +14156,7 @@
           <w:color w:val="auto"/>
         </w:rPr>
         <w:tab/>
-      </w:r>
-      <w:proofErr w:type="gramStart"/>
-      <w:r>
-        <w:rPr>
-          <w:rStyle w:val="Red"/>
-          <w:color w:val="auto"/>
-        </w:rPr>
-        <w:t>An</w:t>
-      </w:r>
-      <w:proofErr w:type="gramEnd"/>
-      <w:r>
-        <w:rPr>
-          <w:rStyle w:val="Red"/>
-          <w:color w:val="auto"/>
-        </w:rPr>
-        <w:t xml:space="preserve"> optional character variable indicating that supplemental well stress period data will be specified. </w:t>
+        <w:t xml:space="preserve">An optional character variable indicating that supplemental well stress period data will be specified. </w:t>
       </w:r>
     </w:p>
     <w:p>
@@ -14406,22 +14187,7 @@
           <w:color w:val="auto"/>
         </w:rPr>
         <w:tab/>
-      </w:r>
-      <w:proofErr w:type="gramStart"/>
-      <w:r>
-        <w:rPr>
-          <w:rStyle w:val="Red"/>
-          <w:color w:val="auto"/>
-        </w:rPr>
-        <w:t>An</w:t>
-      </w:r>
-      <w:proofErr w:type="gramEnd"/>
-      <w:r>
-        <w:rPr>
-          <w:rStyle w:val="Red"/>
-          <w:color w:val="auto"/>
-        </w:rPr>
-        <w:t xml:space="preserve"> integer variable equal to the number of </w:t>
+        <w:t xml:space="preserve">An integer variable equal to the number of </w:t>
       </w:r>
       <w:r>
         <w:rPr>
@@ -14494,22 +14260,7 @@
           <w:color w:val="auto"/>
         </w:rPr>
         <w:tab/>
-      </w:r>
-      <w:proofErr w:type="gramStart"/>
-      <w:r>
-        <w:rPr>
-          <w:rStyle w:val="Red"/>
-          <w:color w:val="auto"/>
-        </w:rPr>
-        <w:t>An</w:t>
-      </w:r>
-      <w:proofErr w:type="gramEnd"/>
-      <w:r>
-        <w:rPr>
-          <w:rStyle w:val="Red"/>
-          <w:color w:val="auto"/>
-        </w:rPr>
-        <w:t xml:space="preserve"> integer variable equal to the </w:t>
+        <w:t xml:space="preserve">An integer variable equal to the </w:t>
       </w:r>
       <w:r>
         <w:rPr>
@@ -14568,22 +14319,7 @@
           <w:color w:val="auto"/>
         </w:rPr>
         <w:tab/>
-      </w:r>
-      <w:proofErr w:type="gramStart"/>
-      <w:r>
-        <w:rPr>
-          <w:rStyle w:val="Red"/>
-          <w:color w:val="auto"/>
-        </w:rPr>
-        <w:t>An</w:t>
-      </w:r>
-      <w:proofErr w:type="gramEnd"/>
-      <w:r>
-        <w:rPr>
-          <w:rStyle w:val="Red"/>
-          <w:color w:val="auto"/>
-        </w:rPr>
-        <w:t xml:space="preserve"> integer variable equal to the number of SFR2 segments that will be supplemented by </w:t>
+        <w:t xml:space="preserve">An integer variable equal to the number of SFR2 segments that will be supplemented by </w:t>
       </w:r>
       <w:r>
         <w:rPr>
@@ -14628,22 +14364,7 @@
           <w:color w:val="auto"/>
         </w:rPr>
         <w:tab/>
-      </w:r>
-      <w:proofErr w:type="gramStart"/>
-      <w:r>
-        <w:rPr>
-          <w:rStyle w:val="Red"/>
-          <w:color w:val="auto"/>
-        </w:rPr>
-        <w:t>An</w:t>
-      </w:r>
-      <w:proofErr w:type="gramEnd"/>
-      <w:r>
-        <w:rPr>
-          <w:rStyle w:val="Red"/>
-          <w:color w:val="auto"/>
-        </w:rPr>
-        <w:t xml:space="preserve"> integer variable equal to the </w:t>
+        <w:t xml:space="preserve">An integer variable equal to the </w:t>
       </w:r>
       <w:r>
         <w:rPr>
@@ -15495,22 +15216,8 @@
       <w:r>
         <w:t xml:space="preserve"> (“DIVERSION SEGMENTS”)</w:t>
       </w:r>
-      <w:bookmarkStart w:id="0" w:name="_GoBack"/>
-      <w:bookmarkEnd w:id="0"/>
-      <w:r>
-        <w:t xml:space="preserve"> used for irrigation, and outflows (“OUT”) are consumptive use of groundwater (“GW IRRIGATION”) and surface water </w:t>
-      </w:r>
-      <w:r>
-        <w:t>(“</w:t>
-      </w:r>
-      <w:r>
-        <w:t>S</w:t>
-      </w:r>
-      <w:r>
-        <w:t>W IRRIGATION”)</w:t>
-      </w:r>
-      <w:r>
-        <w:t>, groundwater return flows (“SYSTEM LOSSES GW”</w:t>
+      <w:r>
+        <w:t xml:space="preserve"> used for irrigation, and outflows (“OUT”) are consumptive use of groundwater (“GW IRRIGATION”) and surface water (“SW IRRIGATION”), groundwater return flows (“SYSTEM LOSSES GW”</w:t>
       </w:r>
       <w:r>
         <w:t>)</w:t>
@@ -15519,16 +15226,7 @@
         <w:t xml:space="preserve"> and surface water return flows </w:t>
       </w:r>
       <w:r>
-        <w:t xml:space="preserve">(“SYSTEM LOSSES </w:t>
-      </w:r>
-      <w:r>
-        <w:t>SW</w:t>
-      </w:r>
-      <w:r>
-        <w:t>”</w:t>
-      </w:r>
-      <w:r>
-        <w:t xml:space="preserve">). </w:t>
+        <w:t xml:space="preserve">(“SYSTEM LOSSES SW”). </w:t>
       </w:r>
     </w:p>
     <w:p>
@@ -15561,7 +15259,7 @@
                     <pic:cNvPicPr/>
                   </pic:nvPicPr>
                   <pic:blipFill>
-                    <a:blip r:embed="rId7"/>
+                    <a:blip r:embed="rId10"/>
                     <a:stretch>
                       <a:fillRect/>
                     </a:stretch>
@@ -15586,8 +15284,8 @@
     <w:p/>
     <w:p/>
     <w:sectPr>
-      <w:headerReference w:type="default" r:id="rId8"/>
-      <w:footerReference w:type="default" r:id="rId9"/>
+      <w:headerReference w:type="default" r:id="rId11"/>
+      <w:footerReference w:type="default" r:id="rId12"/>
       <w:pgSz w:w="12240" w:h="15840"/>
       <w:pgMar w:top="1440" w:right="1440" w:bottom="1440" w:left="1440" w:header="720" w:footer="720" w:gutter="0"/>
       <w:cols w:space="720"/>
@@ -15595,6 +15293,39 @@
     </w:sectPr>
   </w:body>
 </w:document>
+</file>
+
+<file path=word/comments.xml><?xml version="1.0" encoding="utf-8"?>
+<w:comments xmlns:wpc="http://schemas.microsoft.com/office/word/2010/wordprocessingCanvas" xmlns:cx="http://schemas.microsoft.com/office/drawing/2014/chartex" xmlns:cx1="http://schemas.microsoft.com/office/drawing/2015/9/8/chartex" xmlns:cx2="http://schemas.microsoft.com/office/drawing/2015/10/21/chartex" xmlns:cx3="http://schemas.microsoft.com/office/drawing/2016/5/9/chartex" xmlns:cx4="http://schemas.microsoft.com/office/drawing/2016/5/10/chartex" xmlns:cx5="http://schemas.microsoft.com/office/drawing/2016/5/11/chartex" xmlns:cx6="http://schemas.microsoft.com/office/drawing/2016/5/12/chartex" xmlns:cx7="http://schemas.microsoft.com/office/drawing/2016/5/13/chartex" xmlns:cx8="http://schemas.microsoft.com/office/drawing/2016/5/14/chartex" xmlns:mc="http://schemas.openxmlformats.org/markup-compatibility/2006" xmlns:aink="http://schemas.microsoft.com/office/drawing/2016/ink" xmlns:am3d="http://schemas.microsoft.com/office/drawing/2017/model3d" xmlns:o="urn:schemas-microsoft-com:office:office" xmlns:r="http://schemas.openxmlformats.org/officeDocument/2006/relationships" xmlns:m="http://schemas.openxmlformats.org/officeDocument/2006/math" xmlns:v="urn:schemas-microsoft-com:vml" xmlns:wp14="http://schemas.microsoft.com/office/word/2010/wordprocessingDrawing" xmlns:wp="http://schemas.openxmlformats.org/drawingml/2006/wordprocessingDrawing" xmlns:w10="urn:schemas-microsoft-com:office:word" xmlns:w="http://schemas.openxmlformats.org/wordprocessingml/2006/main" xmlns:w14="http://schemas.microsoft.com/office/word/2010/wordml" xmlns:w15="http://schemas.microsoft.com/office/word/2012/wordml" xmlns:w16cid="http://schemas.microsoft.com/office/word/2016/wordml/cid" xmlns:w16se="http://schemas.microsoft.com/office/word/2015/wordml/symex" xmlns:wpg="http://schemas.microsoft.com/office/word/2010/wordprocessingGroup" xmlns:wpi="http://schemas.microsoft.com/office/word/2010/wordprocessingInk" xmlns:wne="http://schemas.microsoft.com/office/word/2006/wordml" xmlns:wps="http://schemas.microsoft.com/office/word/2010/wordprocessingShape" mc:Ignorable="w14 w15 w16se w16cid wp14">
+  <w:comment w:id="1" w:author="Niswonger, Richard" w:date="2019-11-09T12:59:00Z" w:initials="NR">
+    <w:p>
+      <w:pPr>
+        <w:pStyle w:val="CommentText"/>
+      </w:pPr>
+      <w:r>
+        <w:rPr>
+          <w:rStyle w:val="CommentReference"/>
+        </w:rPr>
+        <w:annotationRef/>
+      </w:r>
+      <w:r>
+        <w:t>Only ETDEMAND or TRIGGER can be specified, not both</w:t>
+      </w:r>
+    </w:p>
+  </w:comment>
+</w:comments>
+</file>
+
+<file path=word/commentsExtended.xml><?xml version="1.0" encoding="utf-8"?>
+<w15:commentsEx xmlns:wpc="http://schemas.microsoft.com/office/word/2010/wordprocessingCanvas" xmlns:cx="http://schemas.microsoft.com/office/drawing/2014/chartex" xmlns:cx1="http://schemas.microsoft.com/office/drawing/2015/9/8/chartex" xmlns:cx2="http://schemas.microsoft.com/office/drawing/2015/10/21/chartex" xmlns:cx3="http://schemas.microsoft.com/office/drawing/2016/5/9/chartex" xmlns:cx4="http://schemas.microsoft.com/office/drawing/2016/5/10/chartex" xmlns:cx5="http://schemas.microsoft.com/office/drawing/2016/5/11/chartex" xmlns:cx6="http://schemas.microsoft.com/office/drawing/2016/5/12/chartex" xmlns:cx7="http://schemas.microsoft.com/office/drawing/2016/5/13/chartex" xmlns:cx8="http://schemas.microsoft.com/office/drawing/2016/5/14/chartex" xmlns:mc="http://schemas.openxmlformats.org/markup-compatibility/2006" xmlns:aink="http://schemas.microsoft.com/office/drawing/2016/ink" xmlns:am3d="http://schemas.microsoft.com/office/drawing/2017/model3d" xmlns:o="urn:schemas-microsoft-com:office:office" xmlns:r="http://schemas.openxmlformats.org/officeDocument/2006/relationships" xmlns:m="http://schemas.openxmlformats.org/officeDocument/2006/math" xmlns:v="urn:schemas-microsoft-com:vml" xmlns:wp14="http://schemas.microsoft.com/office/word/2010/wordprocessingDrawing" xmlns:wp="http://schemas.openxmlformats.org/drawingml/2006/wordprocessingDrawing" xmlns:w10="urn:schemas-microsoft-com:office:word" xmlns:w="http://schemas.openxmlformats.org/wordprocessingml/2006/main" xmlns:w14="http://schemas.microsoft.com/office/word/2010/wordml" xmlns:w15="http://schemas.microsoft.com/office/word/2012/wordml" xmlns:w16cid="http://schemas.microsoft.com/office/word/2016/wordml/cid" xmlns:w16se="http://schemas.microsoft.com/office/word/2015/wordml/symex" xmlns:wpg="http://schemas.microsoft.com/office/word/2010/wordprocessingGroup" xmlns:wpi="http://schemas.microsoft.com/office/word/2010/wordprocessingInk" xmlns:wne="http://schemas.microsoft.com/office/word/2006/wordml" xmlns:wps="http://schemas.microsoft.com/office/word/2010/wordprocessingShape" mc:Ignorable="w14 w15 w16se w16cid wp14">
+  <w15:commentEx w15:paraId="720E451E" w15:done="0"/>
+</w15:commentsEx>
+</file>
+
+<file path=word/commentsIds.xml><?xml version="1.0" encoding="utf-8"?>
+<w16cid:commentsIds xmlns:wpc="http://schemas.microsoft.com/office/word/2010/wordprocessingCanvas" xmlns:cx="http://schemas.microsoft.com/office/drawing/2014/chartex" xmlns:cx1="http://schemas.microsoft.com/office/drawing/2015/9/8/chartex" xmlns:cx2="http://schemas.microsoft.com/office/drawing/2015/10/21/chartex" xmlns:cx3="http://schemas.microsoft.com/office/drawing/2016/5/9/chartex" xmlns:cx4="http://schemas.microsoft.com/office/drawing/2016/5/10/chartex" xmlns:cx5="http://schemas.microsoft.com/office/drawing/2016/5/11/chartex" xmlns:cx6="http://schemas.microsoft.com/office/drawing/2016/5/12/chartex" xmlns:cx7="http://schemas.microsoft.com/office/drawing/2016/5/13/chartex" xmlns:cx8="http://schemas.microsoft.com/office/drawing/2016/5/14/chartex" xmlns:mc="http://schemas.openxmlformats.org/markup-compatibility/2006" xmlns:aink="http://schemas.microsoft.com/office/drawing/2016/ink" xmlns:am3d="http://schemas.microsoft.com/office/drawing/2017/model3d" xmlns:o="urn:schemas-microsoft-com:office:office" xmlns:r="http://schemas.openxmlformats.org/officeDocument/2006/relationships" xmlns:m="http://schemas.openxmlformats.org/officeDocument/2006/math" xmlns:v="urn:schemas-microsoft-com:vml" xmlns:wp14="http://schemas.microsoft.com/office/word/2010/wordprocessingDrawing" xmlns:wp="http://schemas.openxmlformats.org/drawingml/2006/wordprocessingDrawing" xmlns:w10="urn:schemas-microsoft-com:office:word" xmlns:w="http://schemas.openxmlformats.org/wordprocessingml/2006/main" xmlns:w14="http://schemas.microsoft.com/office/word/2010/wordml" xmlns:w15="http://schemas.microsoft.com/office/word/2012/wordml" xmlns:w16cid="http://schemas.microsoft.com/office/word/2016/wordml/cid" xmlns:w16se="http://schemas.microsoft.com/office/word/2015/wordml/symex" xmlns:wpg="http://schemas.microsoft.com/office/word/2010/wordprocessingGroup" xmlns:wpi="http://schemas.microsoft.com/office/word/2010/wordprocessingInk" xmlns:wne="http://schemas.microsoft.com/office/word/2006/wordml" xmlns:wps="http://schemas.microsoft.com/office/word/2010/wordprocessingShape" mc:Ignorable="w14 w15 w16se w16cid wp14">
+  <w16cid:commentId w16cid:paraId="720E451E" w16cid:durableId="217136A6"/>
+</w16cid:commentsIds>
 </file>
 
 <file path=word/endnotes.xml><?xml version="1.0" encoding="utf-8"?>
@@ -15698,6 +15429,14 @@
     </w:pPr>
   </w:p>
 </w:hdr>
+</file>
+
+<file path=word/people.xml><?xml version="1.0" encoding="utf-8"?>
+<w15:people xmlns:wpc="http://schemas.microsoft.com/office/word/2010/wordprocessingCanvas" xmlns:cx="http://schemas.microsoft.com/office/drawing/2014/chartex" xmlns:cx1="http://schemas.microsoft.com/office/drawing/2015/9/8/chartex" xmlns:cx2="http://schemas.microsoft.com/office/drawing/2015/10/21/chartex" xmlns:cx3="http://schemas.microsoft.com/office/drawing/2016/5/9/chartex" xmlns:cx4="http://schemas.microsoft.com/office/drawing/2016/5/10/chartex" xmlns:cx5="http://schemas.microsoft.com/office/drawing/2016/5/11/chartex" xmlns:cx6="http://schemas.microsoft.com/office/drawing/2016/5/12/chartex" xmlns:cx7="http://schemas.microsoft.com/office/drawing/2016/5/13/chartex" xmlns:cx8="http://schemas.microsoft.com/office/drawing/2016/5/14/chartex" xmlns:mc="http://schemas.openxmlformats.org/markup-compatibility/2006" xmlns:aink="http://schemas.microsoft.com/office/drawing/2016/ink" xmlns:am3d="http://schemas.microsoft.com/office/drawing/2017/model3d" xmlns:o="urn:schemas-microsoft-com:office:office" xmlns:r="http://schemas.openxmlformats.org/officeDocument/2006/relationships" xmlns:m="http://schemas.openxmlformats.org/officeDocument/2006/math" xmlns:v="urn:schemas-microsoft-com:vml" xmlns:wp14="http://schemas.microsoft.com/office/word/2010/wordprocessingDrawing" xmlns:wp="http://schemas.openxmlformats.org/drawingml/2006/wordprocessingDrawing" xmlns:w10="urn:schemas-microsoft-com:office:word" xmlns:w="http://schemas.openxmlformats.org/wordprocessingml/2006/main" xmlns:w14="http://schemas.microsoft.com/office/word/2010/wordml" xmlns:w15="http://schemas.microsoft.com/office/word/2012/wordml" xmlns:w16cid="http://schemas.microsoft.com/office/word/2016/wordml/cid" xmlns:w16se="http://schemas.microsoft.com/office/word/2015/wordml/symex" xmlns:wpg="http://schemas.microsoft.com/office/word/2010/wordprocessingGroup" xmlns:wpi="http://schemas.microsoft.com/office/word/2010/wordprocessingInk" xmlns:wne="http://schemas.microsoft.com/office/word/2006/wordml" xmlns:wps="http://schemas.microsoft.com/office/word/2010/wordprocessingShape" mc:Ignorable="w14 w15 w16se w16cid wp14">
+  <w15:person w15:author="Niswonger, Richard">
+    <w15:presenceInfo w15:providerId="AD" w15:userId="S::rniswon@usgs.gov::0c8480eb-6258-412a-a690-593eb9334cb5"/>
+  </w15:person>
+</w15:people>
 </file>
 
 <file path=word/styles.xml><?xml version="1.0" encoding="utf-8"?>
@@ -16740,7 +16479,7 @@
 </file>
 
 <file path=customXml/itemProps1.xml><?xml version="1.0" encoding="utf-8"?>
-<ds:datastoreItem xmlns:ds="http://schemas.openxmlformats.org/officeDocument/2006/customXml" ds:itemID="{4F8369F0-B13F-4F6A-90A1-88805EE79C9B}">
+<ds:datastoreItem xmlns:ds="http://schemas.openxmlformats.org/officeDocument/2006/customXml" ds:itemID="{DC9E8FC3-5B64-468E-AEEB-8CD5228C5791}">
   <ds:schemaRefs>
     <ds:schemaRef ds:uri="http://schemas.openxmlformats.org/officeDocument/2006/bibliography"/>
   </ds:schemaRefs>

</xml_diff>